<commit_message>
able to start community games
Signed-off-by: Gian Federspiel <gian.federspiel@bluewin.ch>
</commit_message>
<xml_diff>
--- a/Documents/Documentation_Gamelauncher.docx
+++ b/Documents/Documentation_Gamelauncher.docx
@@ -453,7 +453,7 @@
                 <w:sz w:val="22"/>
                 <w:szCs w:val="22"/>
               </w:rPr>
-              <w:t>4. Dezember 2020</w:t>
+              <w:t>9. Dezember 2020</w:t>
             </w:r>
             <w:r>
               <w:rPr>
@@ -4197,8 +4197,6 @@
               </w:rPr>
               <w:t xml:space="preserve"> den Pfeiltasten</w:t>
             </w:r>
-            <w:bookmarkStart w:id="27" w:name="_GoBack"/>
-            <w:bookmarkEnd w:id="27"/>
             <w:r>
               <w:rPr>
                 <w:sz w:val="22"/>
@@ -4291,7 +4289,21 @@
                 <w:sz w:val="22"/>
                 <w:szCs w:val="22"/>
               </w:rPr>
-              <w:t>Schlange mit dem Rand oder sich selber kollidiert</w:t>
+              <w:t>Schlange mit dem Rand oder sich selb</w:t>
+            </w:r>
+            <w:r>
+              <w:rPr>
+                <w:sz w:val="22"/>
+                <w:szCs w:val="22"/>
+              </w:rPr>
+              <w:t>st</w:t>
+            </w:r>
+            <w:r>
+              <w:rPr>
+                <w:sz w:val="22"/>
+                <w:szCs w:val="22"/>
+              </w:rPr>
+              <w:t xml:space="preserve"> kollidiert</w:t>
             </w:r>
           </w:p>
         </w:tc>
@@ -5254,7 +5266,23 @@
                 <w:sz w:val="22"/>
                 <w:szCs w:val="22"/>
               </w:rPr>
-              <w:t>Als Benutzer möchte ich meine eingesendeten Spiele in der Sidebar sehen.</w:t>
+              <w:t xml:space="preserve">Als Benutzer möchte ich meine eingesendeten Spiele in der </w:t>
+            </w:r>
+            <w:r>
+              <w:rPr>
+                <w:sz w:val="22"/>
+                <w:szCs w:val="22"/>
+              </w:rPr>
+              <w:t>App</w:t>
+            </w:r>
+            <w:bookmarkStart w:id="27" w:name="_GoBack"/>
+            <w:bookmarkEnd w:id="27"/>
+            <w:r>
+              <w:rPr>
+                <w:sz w:val="22"/>
+                <w:szCs w:val="22"/>
+              </w:rPr>
+              <w:t xml:space="preserve"> sehen.</w:t>
             </w:r>
           </w:p>
         </w:tc>
@@ -26826,7 +26854,7 @@
 </file>
 
 <file path=customXml/itemProps1.xml><?xml version="1.0" encoding="utf-8"?>
-<ds:datastoreItem xmlns:ds="http://schemas.openxmlformats.org/officeDocument/2006/customXml" ds:itemID="{5453E534-E1E0-4946-9044-3DC9BBD52951}">
+<ds:datastoreItem xmlns:ds="http://schemas.openxmlformats.org/officeDocument/2006/customXml" ds:itemID="{AC37D418-DA4B-4A1C-AA75-6261A27BCA11}">
   <ds:schemaRefs>
     <ds:schemaRef ds:uri="http://schemas.openxmlformats.org/officeDocument/2006/bibliography"/>
   </ds:schemaRefs>

</xml_diff>

<commit_message>
Signed-off-by: Gian Federspiel <gian.federspiel@bluewin.ch>
</commit_message>
<xml_diff>
--- a/Documents/Documentation_Gamelauncher.docx
+++ b/Documents/Documentation_Gamelauncher.docx
@@ -453,7 +453,7 @@
                 <w:sz w:val="22"/>
                 <w:szCs w:val="22"/>
               </w:rPr>
-              <w:t>18. Dezember 2020</w:t>
+              <w:t>6. Januar 2021</w:t>
             </w:r>
             <w:r>
               <w:rPr>
@@ -2943,7 +2943,23 @@
                 <w:sz w:val="22"/>
                 <w:szCs w:val="22"/>
               </w:rPr>
-              <w:t>Applikation, aus welcher man Spiele starten kann</w:t>
+              <w:t>Applikation, aus</w:t>
+            </w:r>
+            <w:r>
+              <w:rPr>
+                <w:sz w:val="22"/>
+                <w:szCs w:val="22"/>
+              </w:rPr>
+              <w:t xml:space="preserve"> der</w:t>
+            </w:r>
+            <w:bookmarkStart w:id="13" w:name="_GoBack"/>
+            <w:bookmarkEnd w:id="13"/>
+            <w:r>
+              <w:rPr>
+                <w:sz w:val="22"/>
+                <w:szCs w:val="22"/>
+              </w:rPr>
+              <w:t xml:space="preserve"> man Spiele starten kann</w:t>
             </w:r>
           </w:p>
         </w:tc>
@@ -3019,12 +3035,12 @@
       <w:pPr>
         <w:pStyle w:val="berschrift1"/>
       </w:pPr>
-      <w:bookmarkStart w:id="13" w:name="_Toc57984404"/>
+      <w:bookmarkStart w:id="14" w:name="_Toc57984404"/>
       <w:bookmarkEnd w:id="11"/>
       <w:r>
         <w:t>Ausgangslage (IST), Problembereiche</w:t>
       </w:r>
-      <w:bookmarkEnd w:id="13"/>
+      <w:bookmarkEnd w:id="14"/>
       <w:r>
         <w:t xml:space="preserve"> </w:t>
       </w:r>
@@ -3062,14 +3078,14 @@
       <w:pPr>
         <w:pStyle w:val="berschrift2"/>
       </w:pPr>
-      <w:bookmarkStart w:id="14" w:name="_Toc57984405"/>
+      <w:bookmarkStart w:id="15" w:name="_Toc57984405"/>
       <w:r>
         <w:t>Beschreibung</w:t>
       </w:r>
       <w:r>
         <w:t xml:space="preserve"> der Ausgangslage</w:t>
       </w:r>
-      <w:bookmarkEnd w:id="14"/>
+      <w:bookmarkEnd w:id="15"/>
       <w:r>
         <w:t xml:space="preserve"> </w:t>
       </w:r>
@@ -3097,12 +3113,12 @@
       <w:pPr>
         <w:pStyle w:val="berschrift1"/>
       </w:pPr>
-      <w:bookmarkStart w:id="15" w:name="_Toc57984406"/>
+      <w:bookmarkStart w:id="16" w:name="_Toc57984406"/>
       <w:r>
         <w:lastRenderedPageBreak/>
         <w:t>Ziele (SOLL)</w:t>
       </w:r>
-      <w:bookmarkEnd w:id="15"/>
+      <w:bookmarkEnd w:id="16"/>
     </w:p>
     <w:p>
       <w:r>
@@ -3113,14 +3129,14 @@
       <w:pPr>
         <w:pStyle w:val="berschrift2"/>
       </w:pPr>
-      <w:bookmarkStart w:id="16" w:name="_Toc57984407"/>
+      <w:bookmarkStart w:id="17" w:name="_Toc57984407"/>
       <w:r>
         <w:t xml:space="preserve">Beschreibung </w:t>
       </w:r>
       <w:r>
         <w:t>der Ziele</w:t>
       </w:r>
-      <w:bookmarkEnd w:id="16"/>
+      <w:bookmarkEnd w:id="17"/>
       <w:r>
         <w:t xml:space="preserve"> </w:t>
       </w:r>
@@ -3152,11 +3168,11 @@
       <w:pPr>
         <w:pStyle w:val="berschrift2"/>
       </w:pPr>
-      <w:bookmarkStart w:id="17" w:name="_Toc57984408"/>
+      <w:bookmarkStart w:id="18" w:name="_Toc57984408"/>
       <w:r>
         <w:t>Produktperspektive, Nutzen</w:t>
       </w:r>
-      <w:bookmarkEnd w:id="17"/>
+      <w:bookmarkEnd w:id="18"/>
     </w:p>
     <w:p>
       <w:r>
@@ -3173,11 +3189,11 @@
       <w:pPr>
         <w:pStyle w:val="berschrift2"/>
       </w:pPr>
-      <w:bookmarkStart w:id="18" w:name="_Toc57984409"/>
+      <w:bookmarkStart w:id="19" w:name="_Toc57984409"/>
       <w:r>
         <w:t>Abgrenzung</w:t>
       </w:r>
-      <w:bookmarkEnd w:id="18"/>
+      <w:bookmarkEnd w:id="19"/>
     </w:p>
     <w:p>
       <w:r>
@@ -3203,7 +3219,7 @@
       <w:pPr>
         <w:pStyle w:val="berschrift1"/>
       </w:pPr>
-      <w:bookmarkStart w:id="19" w:name="_Toc57984410"/>
+      <w:bookmarkStart w:id="20" w:name="_Toc57984410"/>
       <w:r>
         <w:lastRenderedPageBreak/>
         <w:t>Anforderungsana</w:t>
@@ -3214,7 +3230,7 @@
       <w:r>
         <w:t>se</w:t>
       </w:r>
-      <w:bookmarkEnd w:id="19"/>
+      <w:bookmarkEnd w:id="20"/>
       <w:r>
         <w:t xml:space="preserve"> </w:t>
       </w:r>
@@ -3231,16 +3247,16 @@
       <w:pPr>
         <w:pStyle w:val="berschrift2"/>
       </w:pPr>
-      <w:bookmarkStart w:id="20" w:name="_Toc310947178"/>
-      <w:bookmarkStart w:id="21" w:name="_Toc57984411"/>
+      <w:bookmarkStart w:id="21" w:name="_Toc310947178"/>
+      <w:bookmarkStart w:id="22" w:name="_Toc57984411"/>
       <w:r>
         <w:t>Identifizierung der Akt</w:t>
       </w:r>
-      <w:bookmarkEnd w:id="20"/>
+      <w:bookmarkEnd w:id="21"/>
       <w:r>
         <w:t>eure</w:t>
       </w:r>
-      <w:bookmarkEnd w:id="21"/>
+      <w:bookmarkEnd w:id="22"/>
       <w:r>
         <w:t xml:space="preserve"> </w:t>
       </w:r>
@@ -3686,12 +3702,12 @@
       <w:pPr>
         <w:pStyle w:val="berschrift2"/>
       </w:pPr>
-      <w:bookmarkStart w:id="22" w:name="_Toc57984412"/>
+      <w:bookmarkStart w:id="23" w:name="_Toc57984412"/>
       <w:r>
         <w:lastRenderedPageBreak/>
         <w:t>Anforderungskatalog</w:t>
       </w:r>
-      <w:bookmarkEnd w:id="22"/>
+      <w:bookmarkEnd w:id="23"/>
       <w:r>
         <w:t xml:space="preserve"> </w:t>
       </w:r>
@@ -3828,18 +3844,18 @@
       <w:pPr>
         <w:pStyle w:val="berschrift3"/>
       </w:pPr>
-      <w:bookmarkStart w:id="23" w:name="_Ref466297546"/>
-      <w:bookmarkStart w:id="24" w:name="_Toc57984413"/>
-      <w:bookmarkStart w:id="25" w:name="_Toc532606801"/>
-      <w:bookmarkStart w:id="26" w:name="_Toc17635195"/>
+      <w:bookmarkStart w:id="24" w:name="_Ref466297546"/>
+      <w:bookmarkStart w:id="25" w:name="_Toc57984413"/>
+      <w:bookmarkStart w:id="26" w:name="_Toc532606801"/>
+      <w:bookmarkStart w:id="27" w:name="_Toc17635195"/>
       <w:r>
         <w:t>A:</w:t>
       </w:r>
       <w:r>
         <w:t xml:space="preserve"> Funktionale Anforderungen</w:t>
       </w:r>
-      <w:bookmarkEnd w:id="23"/>
       <w:bookmarkEnd w:id="24"/>
+      <w:bookmarkEnd w:id="25"/>
       <w:r>
         <w:t xml:space="preserve"> </w:t>
       </w:r>
@@ -4750,8 +4766,6 @@
               </w:rPr>
               <w:t xml:space="preserve"> und Inhalten zu den Spielen sehen</w:t>
             </w:r>
-            <w:bookmarkStart w:id="27" w:name="_GoBack"/>
-            <w:bookmarkEnd w:id="27"/>
             <w:r>
               <w:rPr>
                 <w:sz w:val="22"/>
@@ -6058,8 +6072,8 @@
       <w:bookmarkStart w:id="30" w:name="_Toc532181727"/>
       <w:bookmarkStart w:id="31" w:name="_Toc17635205"/>
       <w:bookmarkEnd w:id="12"/>
-      <w:bookmarkEnd w:id="25"/>
       <w:bookmarkEnd w:id="26"/>
+      <w:bookmarkEnd w:id="27"/>
     </w:p>
     <w:p>
       <w:pPr>
@@ -26868,7 +26882,7 @@
 </file>
 
 <file path=customXml/itemProps1.xml><?xml version="1.0" encoding="utf-8"?>
-<ds:datastoreItem xmlns:ds="http://schemas.openxmlformats.org/officeDocument/2006/customXml" ds:itemID="{C3A6211F-9BBA-431D-A93C-2AC6ABBF41C3}">
+<ds:datastoreItem xmlns:ds="http://schemas.openxmlformats.org/officeDocument/2006/customXml" ds:itemID="{32DAD870-657D-4E6B-B5CF-ACD3CCCE8BCC}">
   <ds:schemaRefs>
     <ds:schemaRef ds:uri="http://schemas.openxmlformats.org/officeDocument/2006/bibliography"/>
   </ds:schemaRefs>

</xml_diff>